<commit_message>
Exercise 7 og 8 done
</commit_message>
<xml_diff>
--- a/Ex5-8_s205049_s200413/Ex5-8_s205049_s200413.docx
+++ b/Ex5-8_s205049_s200413/Ex5-8_s205049_s200413.docx
@@ -8,144 +8,98 @@
       </w:r>
     </w:p>
     <w:p>
-      <w:proofErr w:type="spellStart"/>
-      <w:r>
-        <w:t>We</w:t>
-      </w:r>
-      <w:proofErr w:type="spellEnd"/>
-      <w:r>
-        <w:t xml:space="preserve"> </w:t>
-      </w:r>
-      <w:proofErr w:type="spellStart"/>
-      <w:r>
-        <w:t>are</w:t>
-      </w:r>
-      <w:proofErr w:type="spellEnd"/>
-      <w:r>
-        <w:t xml:space="preserve"> </w:t>
-      </w:r>
-      <w:proofErr w:type="spellStart"/>
-      <w:r>
-        <w:t>receiving</w:t>
-      </w:r>
-      <w:proofErr w:type="spellEnd"/>
-      <w:r>
-        <w:t xml:space="preserve"> the Ascii </w:t>
-      </w:r>
-      <w:proofErr w:type="spellStart"/>
-      <w:r>
-        <w:t>value</w:t>
-      </w:r>
-      <w:proofErr w:type="spellEnd"/>
+      <w:r>
+        <w:t>We are receiving the Ascii value.</w:t>
+      </w:r>
+    </w:p>
+    <w:p/>
+    <w:p>
+      <w:r>
+        <w:t>5b.</w:t>
+      </w:r>
+    </w:p>
+    <w:p>
+      <w:r>
+        <w:t>We receive 10</w:t>
+      </w:r>
+    </w:p>
+    <w:p/>
+    <w:p>
+      <w:r>
+        <w:t>5c.</w:t>
+      </w:r>
+    </w:p>
+    <w:p>
+      <w:r>
+        <w:t>We receive the characters we send.</w:t>
+      </w:r>
+    </w:p>
+    <w:p>
+      <w:r>
+        <w:t>We specify the type of data we want to print by typecasting it.</w:t>
+      </w:r>
+    </w:p>
+    <w:p/>
+    <w:p>
+      <w:r>
+        <w:t>6a.</w:t>
+      </w:r>
+    </w:p>
+    <w:p>
+      <w:r>
+        <w:t>A char is a character datatype and is 8 bit.</w:t>
+      </w:r>
+    </w:p>
+    <w:p/>
+    <w:p>
+      <w:r>
+        <w:t>6b.</w:t>
+      </w:r>
+    </w:p>
+    <w:p>
+      <w:r>
+        <w:t>The letter D</w:t>
+      </w:r>
+    </w:p>
+    <w:p/>
+    <w:p>
+      <w:r>
+        <w:t>7a.</w:t>
+      </w:r>
+    </w:p>
+    <w:p>
+      <w:r>
+        <w:t xml:space="preserve">RGB is a combination of red green and blue, which can represent </w:t>
+      </w:r>
+      <w:r>
+        <w:t>16,777,216</w:t>
+      </w:r>
+      <w:r>
+        <w:t xml:space="preserve"> colors.</w:t>
+      </w:r>
+    </w:p>
+    <w:p/>
+    <w:p>
+      <w:r>
+        <w:t>7b.</w:t>
+      </w:r>
+    </w:p>
+    <w:p>
+      <w:r>
+        <w:t>Serial.parseInt() reads all numbers into an integer and stops when the input is not a number.</w:t>
+      </w:r>
+    </w:p>
+    <w:p>
+      <w:r>
+        <w:t>It returns the total concatenated number</w:t>
+      </w:r>
+      <w:r>
+        <w:t xml:space="preserve"> as a double</w:t>
+      </w:r>
       <w:r>
         <w:t>.</w:t>
       </w:r>
     </w:p>
-    <w:p/>
-    <w:p>
-      <w:r>
-        <w:t>5b.</w:t>
-      </w:r>
-    </w:p>
-    <w:p>
-      <w:proofErr w:type="spellStart"/>
-      <w:r>
-        <w:t>We</w:t>
-      </w:r>
-      <w:proofErr w:type="spellEnd"/>
-      <w:r>
-        <w:t xml:space="preserve"> </w:t>
-      </w:r>
-      <w:proofErr w:type="spellStart"/>
-      <w:r>
-        <w:t>receive</w:t>
-      </w:r>
-      <w:proofErr w:type="spellEnd"/>
-      <w:r>
-        <w:t xml:space="preserve"> 10</w:t>
-      </w:r>
-    </w:p>
-    <w:p/>
-    <w:p>
-      <w:r>
-        <w:t>5c.</w:t>
-      </w:r>
-    </w:p>
-    <w:p>
-      <w:proofErr w:type="spellStart"/>
-      <w:r>
-        <w:t>We</w:t>
-      </w:r>
-      <w:proofErr w:type="spellEnd"/>
-      <w:r>
-        <w:t xml:space="preserve"> </w:t>
-      </w:r>
-      <w:proofErr w:type="spellStart"/>
-      <w:r>
-        <w:t>receive</w:t>
-      </w:r>
-      <w:proofErr w:type="spellEnd"/>
-      <w:r>
-        <w:t xml:space="preserve"> the </w:t>
-      </w:r>
-      <w:proofErr w:type="spellStart"/>
-      <w:r>
-        <w:t>characters</w:t>
-      </w:r>
-      <w:proofErr w:type="spellEnd"/>
-      <w:r>
-        <w:t xml:space="preserve"> </w:t>
-      </w:r>
-      <w:proofErr w:type="spellStart"/>
-      <w:r>
-        <w:t>we</w:t>
-      </w:r>
-      <w:proofErr w:type="spellEnd"/>
-      <w:r>
-        <w:t xml:space="preserve"> send.</w:t>
-      </w:r>
-    </w:p>
-    <w:p>
-      <w:proofErr w:type="spellStart"/>
-      <w:r>
-        <w:t>We</w:t>
-      </w:r>
-      <w:proofErr w:type="spellEnd"/>
-      <w:r>
-        <w:t xml:space="preserve"> </w:t>
-      </w:r>
-      <w:proofErr w:type="spellStart"/>
-      <w:r>
-        <w:t>specify</w:t>
-      </w:r>
-      <w:proofErr w:type="spellEnd"/>
-      <w:r>
-        <w:t xml:space="preserve"> the type of data </w:t>
-      </w:r>
-      <w:proofErr w:type="spellStart"/>
-      <w:r>
-        <w:t>we</w:t>
-      </w:r>
-      <w:proofErr w:type="spellEnd"/>
-      <w:r>
-        <w:t xml:space="preserve"> </w:t>
-      </w:r>
-      <w:proofErr w:type="spellStart"/>
-      <w:r>
-        <w:t>want</w:t>
-      </w:r>
-      <w:proofErr w:type="spellEnd"/>
-      <w:r>
-        <w:t xml:space="preserve"> to print by typecasting it.</w:t>
-      </w:r>
-    </w:p>
-    <w:p/>
-    <w:p>
-      <w:r>
-        <w:t>6a.</w:t>
-      </w:r>
-    </w:p>
-    <w:p/>
     <w:sectPr>
       <w:pgSz w:w="11906" w:h="16838"/>
       <w:pgMar w:top="1701" w:right="1134" w:bottom="1701" w:left="1134" w:header="708" w:footer="708" w:gutter="0"/>

</xml_diff>